<commit_message>
Update 95% hoan thanh
</commit_message>
<xml_diff>
--- a/Bill.docx
+++ b/Bill.docx
@@ -190,6 +190,70 @@
         <w:tc>
           <w:p>
             <w:r>
+              <w:t>Cà phê đen</w:t>
+            </w:r>
+          </w:p>
+        </w:tc>
+        <w:tc>
+          <w:p>
+            <w:r>
+              <w:t>25000.0</w:t>
+            </w:r>
+          </w:p>
+        </w:tc>
+        <w:tc>
+          <w:p>
+            <w:r>
+              <w:t>3</w:t>
+            </w:r>
+          </w:p>
+        </w:tc>
+        <w:tc>
+          <w:p/>
+        </w:tc>
+        <w:tc>
+          <w:p/>
+        </w:tc>
+        <w:tc>
+          <w:p/>
+        </w:tc>
+      </w:tr>
+      <w:tr>
+        <w:tc>
+          <w:p>
+            <w:r>
+              <w:t>Nước suối</w:t>
+            </w:r>
+          </w:p>
+        </w:tc>
+        <w:tc>
+          <w:p>
+            <w:r>
+              <w:t>10000.0</w:t>
+            </w:r>
+          </w:p>
+        </w:tc>
+        <w:tc>
+          <w:p>
+            <w:r>
+              <w:t>1</w:t>
+            </w:r>
+          </w:p>
+        </w:tc>
+        <w:tc>
+          <w:p/>
+        </w:tc>
+        <w:tc>
+          <w:p/>
+        </w:tc>
+        <w:tc>
+          <w:p/>
+        </w:tc>
+      </w:tr>
+      <w:tr>
+        <w:tc>
+          <w:p>
+            <w:r>
               <w:t>Cà phê sữa</w:t>
             </w:r>
           </w:p>
@@ -204,38 +268,6 @@
         <w:tc>
           <w:p>
             <w:r>
-              <w:t>4</w:t>
-            </w:r>
-          </w:p>
-        </w:tc>
-        <w:tc>
-          <w:p/>
-        </w:tc>
-        <w:tc>
-          <w:p/>
-        </w:tc>
-        <w:tc>
-          <w:p/>
-        </w:tc>
-      </w:tr>
-      <w:tr>
-        <w:tc>
-          <w:p>
-            <w:r>
-              <w:t>Cà phê đen</w:t>
-            </w:r>
-          </w:p>
-        </w:tc>
-        <w:tc>
-          <w:p>
-            <w:r>
-              <w:t>25000.0</w:t>
-            </w:r>
-          </w:p>
-        </w:tc>
-        <w:tc>
-          <w:p>
-            <w:r>
               <w:t>1</w:t>
             </w:r>
           </w:p>
@@ -263,21 +295,21 @@
         <w:tc>
           <w:p>
             <w:r>
-              <w:t>145.000 VND</w:t>
-            </w:r>
-          </w:p>
-        </w:tc>
-        <w:tc>
-          <w:p>
-            <w:r>
-              <w:t>21.000 VND</w:t>
-            </w:r>
-          </w:p>
-        </w:tc>
-        <w:tc>
-          <w:p>
-            <w:r>
-              <w:t>124.000 VND</w:t>
+              <w:t>115.000 VND</w:t>
+            </w:r>
+          </w:p>
+        </w:tc>
+        <w:tc>
+          <w:p>
+            <w:r>
+              <w:t>11.000 VND</w:t>
+            </w:r>
+          </w:p>
+        </w:tc>
+        <w:tc>
+          <w:p>
+            <w:r>
+              <w:t>104.000 VND</w:t>
             </w:r>
           </w:p>
         </w:tc>

</xml_diff>